<commit_message>
Pushing the new daily schedule
</commit_message>
<xml_diff>
--- a/Syllabus/Daily schedule.docx
+++ b/Syllabus/Daily schedule.docx
@@ -61,10 +61,7 @@
         <w:t>3:00 – 4:00 – lecture</w:t>
       </w:r>
     </w:p>
-    <w:p>
-      <w:bookmarkStart w:id="0" w:name="_GoBack"/>
-      <w:bookmarkEnd w:id="0"/>
-    </w:p>
+    <w:p/>
     <w:p>
       <w:pPr>
         <w:rPr>
@@ -235,6 +232,170 @@
         <w:t xml:space="preserve"> meetings, but we can also schedule one-to-many (i.e., several students at a time).  Just DM me in Slack if you want to do that, and I will reserve one for you.  The only day I cannot do office hours is Thursday. </w:t>
       </w:r>
     </w:p>
+    <w:p/>
+    <w:p>
+      <w:pPr>
+        <w:rPr>
+          <w:b/>
+        </w:rPr>
+      </w:pPr>
+      <w:r>
+        <w:br w:type="column"/>
+      </w:r>
+      <w:r>
+        <w:rPr>
+          <w:b/>
+        </w:rPr>
+        <w:lastRenderedPageBreak/>
+        <w:t xml:space="preserve">Wednesday </w:t>
+      </w:r>
+    </w:p>
+    <w:p>
+      <w:r>
+        <w:t>DAGs</w:t>
+      </w:r>
+    </w:p>
+    <w:p>
+      <w:r>
+        <w:t>Regression discontinuity</w:t>
+      </w:r>
+    </w:p>
+    <w:p/>
+    <w:p>
+      <w:pPr>
+        <w:rPr>
+          <w:b/>
+        </w:rPr>
+      </w:pPr>
+      <w:r>
+        <w:rPr>
+          <w:b/>
+        </w:rPr>
+        <w:t>Thursday</w:t>
+      </w:r>
+    </w:p>
+    <w:p>
+      <w:r>
+        <w:t>Regression discontinuity</w:t>
+      </w:r>
+    </w:p>
+    <w:p>
+      <w:r>
+        <w:t>Instrumental variables</w:t>
+      </w:r>
+    </w:p>
+    <w:p/>
+    <w:p>
+      <w:pPr>
+        <w:rPr>
+          <w:b/>
+        </w:rPr>
+      </w:pPr>
+      <w:r>
+        <w:rPr>
+          <w:b/>
+        </w:rPr>
+        <w:t>Friday</w:t>
+      </w:r>
+    </w:p>
+    <w:p>
+      <w:r>
+        <w:t>Instrumental variables</w:t>
+      </w:r>
+    </w:p>
+    <w:p>
+      <w:proofErr w:type="spellStart"/>
+      <w:r>
+        <w:t>Twoway</w:t>
+      </w:r>
+      <w:proofErr w:type="spellEnd"/>
+      <w:r>
+        <w:t xml:space="preserve"> fixed effects</w:t>
+      </w:r>
+    </w:p>
+    <w:p>
+      <w:r>
+        <w:t>Difference-in-differences</w:t>
+      </w:r>
+    </w:p>
+    <w:p/>
+    <w:p>
+      <w:pPr>
+        <w:rPr>
+          <w:b/>
+        </w:rPr>
+      </w:pPr>
+      <w:r>
+        <w:rPr>
+          <w:b/>
+        </w:rPr>
+        <w:t>Saturday</w:t>
+      </w:r>
+    </w:p>
+    <w:p>
+      <w:r>
+        <w:t>Difference-in-differences</w:t>
+      </w:r>
+    </w:p>
+    <w:p>
+      <w:r>
+        <w:t>Randomization inference</w:t>
+      </w:r>
+    </w:p>
+    <w:p/>
+    <w:p>
+      <w:r>
+        <w:rPr>
+          <w:b/>
+        </w:rPr>
+        <w:t>Tuesday</w:t>
+      </w:r>
+    </w:p>
+    <w:p>
+      <w:r>
+        <w:t>Synthetic control</w:t>
+      </w:r>
+    </w:p>
+    <w:p>
+      <w:r>
+        <w:t>“Rhode Island paper on prostitution” with Manisha Shah</w:t>
+      </w:r>
+    </w:p>
+    <w:p>
+      <w:r>
+        <w:t>Matching and weighting</w:t>
+      </w:r>
+    </w:p>
+    <w:p/>
+    <w:p>
+      <w:r>
+        <w:rPr>
+          <w:b/>
+        </w:rPr>
+        <w:t>Wednesday</w:t>
+      </w:r>
+    </w:p>
+    <w:p>
+      <w:r>
+        <w:t>Matching and weighting</w:t>
+      </w:r>
+    </w:p>
+    <w:p>
+      <w:r>
+        <w:t>Distribute the exam</w:t>
+      </w:r>
+      <w:bookmarkStart w:id="0" w:name="_GoBack"/>
+      <w:bookmarkEnd w:id="0"/>
+    </w:p>
+    <w:p/>
+    <w:p>
+      <w:pPr>
+        <w:rPr>
+          <w:b/>
+        </w:rPr>
+      </w:pPr>
+    </w:p>
+    <w:p/>
     <w:sectPr>
       <w:pgSz w:w="12240" w:h="15840"/>
       <w:pgMar w:top="1440" w:right="1440" w:bottom="1440" w:left="1440" w:header="720" w:footer="720" w:gutter="0"/>

</xml_diff>